<commit_message>
complete fragmentary basic knowledge
</commit_message>
<xml_diff>
--- a/notes.docx
+++ b/notes.docx
@@ -17,6 +17,7 @@
         </w:rPr>
         <w:t>一、初识</w:t>
       </w:r>
+      <w:proofErr w:type="spellStart"/>
       <w:r>
         <w:rPr>
           <w:rFonts w:hint="eastAsia"/>
@@ -25,6 +26,7 @@
         </w:rPr>
         <w:t>Vue</w:t>
       </w:r>
+      <w:proofErr w:type="spellEnd"/>
     </w:p>
     <w:p>
       <w:pPr>
@@ -123,12 +125,14 @@
         </w:rPr>
         <w:t>可以使用</w:t>
       </w:r>
+      <w:proofErr w:type="spellStart"/>
       <w:r>
         <w:rPr>
           <w:rFonts w:hint="eastAsia"/>
         </w:rPr>
         <w:t>app.message</w:t>
       </w:r>
+      <w:proofErr w:type="spellEnd"/>
       <w:r>
         <w:rPr>
           <w:rFonts w:hint="eastAsia"/>
@@ -145,6 +149,7 @@
         </w:numPr>
         <w:ind w:firstLineChars="0"/>
       </w:pPr>
+      <w:proofErr w:type="spellStart"/>
       <w:r>
         <w:t>V</w:t>
       </w:r>
@@ -154,6 +159,7 @@
         </w:rPr>
         <w:t>ue</w:t>
       </w:r>
+      <w:proofErr w:type="spellEnd"/>
       <w:r>
         <w:rPr>
           <w:rFonts w:hint="eastAsia"/>
@@ -238,15 +244,19 @@
         </w:rPr>
         <w:t>=</w:t>
       </w:r>
+      <w:proofErr w:type="gramStart"/>
       <w:r>
         <w:t>”</w:t>
       </w:r>
+      <w:proofErr w:type="spellStart"/>
+      <w:proofErr w:type="gramEnd"/>
       <w:r>
         <w:rPr>
           <w:rFonts w:hint="eastAsia"/>
         </w:rPr>
         <w:t>vue</w:t>
       </w:r>
+      <w:proofErr w:type="spellEnd"/>
       <w:r>
         <w:rPr>
           <w:rFonts w:hint="eastAsia"/>
@@ -374,24 +384,30 @@
         </w:rPr>
         <w:t>v-if=</w:t>
       </w:r>
+      <w:proofErr w:type="gramStart"/>
       <w:r>
         <w:t>”</w:t>
       </w:r>
+      <w:proofErr w:type="spellStart"/>
+      <w:proofErr w:type="gramEnd"/>
       <w:r>
         <w:rPr>
           <w:rFonts w:hint="eastAsia"/>
         </w:rPr>
         <w:t>vue</w:t>
       </w:r>
+      <w:proofErr w:type="spellEnd"/>
       <w:r>
         <w:rPr>
           <w:rFonts w:hint="eastAsia"/>
         </w:rPr>
         <w:t>实例中的某个属性名</w:t>
       </w:r>
+      <w:proofErr w:type="gramStart"/>
       <w:r>
         <w:t>”</w:t>
       </w:r>
+      <w:proofErr w:type="gramEnd"/>
       <w:r>
         <w:rPr>
           <w:rFonts w:hint="eastAsia"/>
@@ -511,12 +527,14 @@
         </w:rPr>
         <w:t>对象中添加一个对象，其中的一项的属性名如</w:t>
       </w:r>
+      <w:proofErr w:type="spellStart"/>
       <w:r>
         <w:rPr>
           <w:rFonts w:hint="eastAsia"/>
         </w:rPr>
         <w:t>todos</w:t>
       </w:r>
+      <w:proofErr w:type="spellEnd"/>
       <w:r>
         <w:rPr>
           <w:rFonts w:hint="eastAsia"/>
@@ -541,36 +559,58 @@
         </w:rPr>
         <w:t>v-for=</w:t>
       </w:r>
+      <w:proofErr w:type="gramStart"/>
       <w:r>
         <w:t>”</w:t>
       </w:r>
+      <w:proofErr w:type="gramEnd"/>
       <w:r>
         <w:rPr>
           <w:rFonts w:hint="eastAsia"/>
         </w:rPr>
         <w:t>任意名如</w:t>
       </w:r>
-      <w:r>
-        <w:rPr>
-          <w:rFonts w:hint="eastAsia"/>
-        </w:rPr>
-        <w:t>todo in todos</w:t>
-      </w:r>
+      <w:proofErr w:type="spellStart"/>
+      <w:r>
+        <w:rPr>
+          <w:rFonts w:hint="eastAsia"/>
+        </w:rPr>
+        <w:t>todo</w:t>
+      </w:r>
+      <w:proofErr w:type="spellEnd"/>
+      <w:r>
+        <w:rPr>
+          <w:rFonts w:hint="eastAsia"/>
+        </w:rPr>
+        <w:t xml:space="preserve"> in </w:t>
+      </w:r>
+      <w:proofErr w:type="spellStart"/>
+      <w:r>
+        <w:rPr>
+          <w:rFonts w:hint="eastAsia"/>
+        </w:rPr>
+        <w:t>todos</w:t>
+      </w:r>
+      <w:proofErr w:type="spellEnd"/>
+      <w:proofErr w:type="gramStart"/>
       <w:r>
         <w:t>”</w:t>
       </w:r>
+      <w:proofErr w:type="gramEnd"/>
       <w:r>
         <w:rPr>
           <w:rFonts w:hint="eastAsia"/>
         </w:rPr>
         <w:t>，然后通过双花括号取到</w:t>
       </w:r>
+      <w:proofErr w:type="spellStart"/>
       <w:r>
         <w:rPr>
           <w:rFonts w:hint="eastAsia"/>
         </w:rPr>
         <w:t>todos</w:t>
       </w:r>
+      <w:proofErr w:type="spellEnd"/>
       <w:r>
         <w:rPr>
           <w:rFonts w:hint="eastAsia"/>
@@ -581,7 +621,21 @@
         <w:rPr>
           <w:rFonts w:hint="eastAsia"/>
         </w:rPr>
-        <w:t>{{todo.text}}</w:t>
+        <w:t>{{</w:t>
+      </w:r>
+      <w:proofErr w:type="spellStart"/>
+      <w:r>
+        <w:rPr>
+          <w:rFonts w:hint="eastAsia"/>
+        </w:rPr>
+        <w:t>todo.text</w:t>
+      </w:r>
+      <w:proofErr w:type="spellEnd"/>
+      <w:r>
+        <w:rPr>
+          <w:rFonts w:hint="eastAsia"/>
+        </w:rPr>
+        <w:t>}}</w:t>
       </w:r>
     </w:p>
     <w:p>
@@ -738,12 +792,14 @@
         </w:rPr>
         <w:t>在</w:t>
       </w:r>
+      <w:proofErr w:type="spellStart"/>
       <w:r>
         <w:rPr>
           <w:rFonts w:hint="eastAsia"/>
         </w:rPr>
         <w:t>vue</w:t>
       </w:r>
+      <w:proofErr w:type="spellEnd"/>
       <w:r>
         <w:rPr>
           <w:rFonts w:hint="eastAsia"/>
@@ -762,12 +818,14 @@
         </w:rPr>
         <w:t>对象，里面定义方法如</w:t>
       </w:r>
+      <w:proofErr w:type="spellStart"/>
       <w:r>
         <w:rPr>
           <w:rFonts w:hint="eastAsia"/>
         </w:rPr>
         <w:t>reverseMessage</w:t>
       </w:r>
+      <w:proofErr w:type="spellEnd"/>
       <w:r>
         <w:rPr>
           <w:rFonts w:hint="eastAsia"/>
@@ -786,12 +844,14 @@
         </w:rPr>
         <w:t>的</w:t>
       </w:r>
+      <w:proofErr w:type="spellStart"/>
       <w:r>
         <w:rPr>
           <w:rFonts w:hint="eastAsia"/>
         </w:rPr>
         <w:t>dom</w:t>
       </w:r>
+      <w:proofErr w:type="spellEnd"/>
       <w:r>
         <w:rPr>
           <w:rFonts w:hint="eastAsia"/>
@@ -816,9 +876,11 @@
         </w:rPr>
         <w:t>=</w:t>
       </w:r>
+      <w:proofErr w:type="gramStart"/>
       <w:r>
         <w:t>”</w:t>
       </w:r>
+      <w:proofErr w:type="gramEnd"/>
       <w:r>
         <w:rPr>
           <w:rFonts w:hint="eastAsia"/>
@@ -898,12 +960,14 @@
         </w:rPr>
         <w:t>指代</w:t>
       </w:r>
+      <w:proofErr w:type="spellStart"/>
       <w:r>
         <w:rPr>
           <w:rFonts w:hint="eastAsia"/>
         </w:rPr>
         <w:t>vue</w:t>
       </w:r>
+      <w:proofErr w:type="spellEnd"/>
       <w:r>
         <w:rPr>
           <w:rFonts w:hint="eastAsia"/>
@@ -1002,9 +1066,11 @@
         </w:rPr>
         <w:t>v-model=</w:t>
       </w:r>
+      <w:proofErr w:type="gramStart"/>
       <w:r>
         <w:t>”</w:t>
       </w:r>
+      <w:proofErr w:type="gramEnd"/>
       <w:r>
         <w:rPr>
           <w:rFonts w:hint="eastAsia"/>
@@ -1017,14 +1083,30 @@
         </w:rPr>
         <w:t>message</w:t>
       </w:r>
+      <w:proofErr w:type="gramStart"/>
       <w:r>
         <w:t>”</w:t>
       </w:r>
-      <w:r>
-        <w:rPr>
-          <w:rFonts w:hint="eastAsia"/>
-        </w:rPr>
-        <w:t>，同时在另个元素中使用双大括号加载该数据</w:t>
+      <w:proofErr w:type="gramEnd"/>
+      <w:r>
+        <w:rPr>
+          <w:rFonts w:hint="eastAsia"/>
+        </w:rPr>
+        <w:t>，同时在另</w:t>
+      </w:r>
+      <w:proofErr w:type="gramStart"/>
+      <w:r>
+        <w:rPr>
+          <w:rFonts w:hint="eastAsia"/>
+        </w:rPr>
+        <w:t>个</w:t>
+      </w:r>
+      <w:proofErr w:type="gramEnd"/>
+      <w:r>
+        <w:rPr>
+          <w:rFonts w:hint="eastAsia"/>
+        </w:rPr>
+        <w:t>元素中使用双大括号加载该数据</w:t>
       </w:r>
       <w:r>
         <w:rPr>
@@ -1060,7 +1142,21 @@
         <w:rPr>
           <w:rFonts w:hint="eastAsia"/>
         </w:rPr>
-        <w:t>值和另个元素数据的同步</w:t>
+        <w:t>值和另</w:t>
+      </w:r>
+      <w:proofErr w:type="gramStart"/>
+      <w:r>
+        <w:rPr>
+          <w:rFonts w:hint="eastAsia"/>
+        </w:rPr>
+        <w:t>个</w:t>
+      </w:r>
+      <w:proofErr w:type="gramEnd"/>
+      <w:r>
+        <w:rPr>
+          <w:rFonts w:hint="eastAsia"/>
+        </w:rPr>
+        <w:t>元素数据的同步</w:t>
       </w:r>
       <w:r>
         <w:rPr>
@@ -1156,6 +1252,30 @@
         </w:rPr>
         <w:t>自定义元素</w:t>
       </w:r>
+      <w:r>
+        <w:rPr>
+          <w:rFonts w:hint="eastAsia"/>
+          <w:i/>
+          <w:color w:val="00B050"/>
+        </w:rPr>
+        <w:t>（</w:t>
+      </w:r>
+      <w:r>
+        <w:rPr>
+          <w:rFonts w:hint="eastAsia"/>
+          <w:i/>
+          <w:color w:val="00B050"/>
+        </w:rPr>
+        <w:t>demo07 &amp; 24</w:t>
+      </w:r>
+      <w:r>
+        <w:rPr>
+          <w:rFonts w:hint="eastAsia"/>
+          <w:i/>
+          <w:color w:val="00B050"/>
+        </w:rPr>
+        <w:t>）</w:t>
+      </w:r>
     </w:p>
     <w:p>
       <w:pPr>
@@ -1216,6 +1336,7 @@
         </w:rPr>
         <w:tab/>
       </w:r>
+      <w:proofErr w:type="spellStart"/>
       <w:r>
         <w:t>V</w:t>
       </w:r>
@@ -1225,18 +1346,21 @@
         </w:rPr>
         <w:t>ue</w:t>
       </w:r>
+      <w:proofErr w:type="spellEnd"/>
       <w:r>
         <w:rPr>
           <w:rFonts w:hint="eastAsia"/>
         </w:rPr>
         <w:t>实例的数据中有重复多个的数据</w:t>
       </w:r>
+      <w:proofErr w:type="spellStart"/>
       <w:r>
         <w:rPr>
           <w:rFonts w:hint="eastAsia"/>
         </w:rPr>
         <w:t>json</w:t>
       </w:r>
+      <w:proofErr w:type="spellEnd"/>
       <w:r>
         <w:rPr>
           <w:rFonts w:hint="eastAsia"/>
@@ -1292,11 +1416,19 @@
         <w:pStyle w:val="a5"/>
         <w:ind w:leftChars="571" w:left="1199" w:firstLineChars="0" w:firstLine="60"/>
       </w:pPr>
-      <w:r>
-        <w:rPr>
-          <w:rFonts w:hint="eastAsia"/>
-        </w:rPr>
-        <w:t>Vue.component(</w:t>
+      <w:proofErr w:type="spellStart"/>
+      <w:r>
+        <w:rPr>
+          <w:rFonts w:hint="eastAsia"/>
+        </w:rPr>
+        <w:t>Vue.component</w:t>
+      </w:r>
+      <w:proofErr w:type="spellEnd"/>
+      <w:r>
+        <w:rPr>
+          <w:rFonts w:hint="eastAsia"/>
+        </w:rPr>
+        <w:t>(</w:t>
       </w:r>
       <w:r>
         <w:t>‘</w:t>
@@ -1331,12 +1463,14 @@
       <w:r>
         <w:t>‘</w:t>
       </w:r>
+      <w:proofErr w:type="spellStart"/>
       <w:r>
         <w:rPr>
           <w:rFonts w:hint="eastAsia"/>
         </w:rPr>
         <w:t>todo</w:t>
       </w:r>
+      <w:proofErr w:type="spellEnd"/>
       <w:r>
         <w:t>’</w:t>
       </w:r>
@@ -1352,11 +1486,26 @@
         </w:rPr>
         <w:t>选写。类似于自定义一个属性，属性名叫</w:t>
       </w:r>
+      <w:proofErr w:type="spellStart"/>
       <w:r>
         <w:rPr>
           <w:rFonts w:hint="eastAsia"/>
         </w:rPr>
         <w:t>todo</w:t>
+      </w:r>
+      <w:proofErr w:type="spellEnd"/>
+      <w:r>
+        <w:rPr>
+          <w:rFonts w:hint="eastAsia"/>
+        </w:rPr>
+        <w:t>，主要作用是</w:t>
+      </w:r>
+      <w:r>
+        <w:rPr>
+          <w:rFonts w:hint="eastAsia"/>
+          <w:b/>
+        </w:rPr>
+        <w:t>在注册的组件和根实例之间传递数据</w:t>
       </w:r>
     </w:p>
     <w:p>
@@ -1444,7 +1593,23 @@
         <w:t>数据中的文本加载进来，形成</w:t>
       </w:r>
       <w:r>
-        <w:t>template: '&lt;li&gt;{{ todo.text }}&lt;/li&gt;'</w:t>
+        <w:t>template: '&lt;li</w:t>
+      </w:r>
+      <w:proofErr w:type="gramStart"/>
+      <w:r>
+        <w:t>&gt;{</w:t>
+      </w:r>
+      <w:proofErr w:type="gramEnd"/>
+      <w:r>
+        <w:t xml:space="preserve">{ </w:t>
+      </w:r>
+      <w:proofErr w:type="spellStart"/>
+      <w:r>
+        <w:t>todo.text</w:t>
+      </w:r>
+      <w:proofErr w:type="spellEnd"/>
+      <w:r>
+        <w:t xml:space="preserve"> }}&lt;/li&gt;'</w:t>
       </w:r>
     </w:p>
     <w:p>
@@ -1536,12 +1701,14 @@
         </w:rPr>
         <w:t>指令绑定组件中定义的那个属性</w:t>
       </w:r>
+      <w:proofErr w:type="spellStart"/>
       <w:r>
         <w:rPr>
           <w:rFonts w:hint="eastAsia"/>
         </w:rPr>
         <w:t>todo</w:t>
       </w:r>
+      <w:proofErr w:type="spellEnd"/>
       <w:r>
         <w:rPr>
           <w:rFonts w:hint="eastAsia"/>
@@ -1600,13 +1767,7 @@
     <w:p>
       <w:pPr>
         <w:pStyle w:val="a5"/>
-        <w:ind w:left="780" w:firstLineChars="0" w:firstLine="60"/>
-      </w:pPr>
-    </w:p>
-    <w:p>
-      <w:pPr>
-        <w:pStyle w:val="a5"/>
-        <w:ind w:left="360" w:firstLineChars="0" w:firstLine="0"/>
+        <w:ind w:leftChars="171" w:left="359" w:firstLineChars="50" w:firstLine="105"/>
       </w:pPr>
       <w:r>
         <w:rPr>
@@ -1668,6 +1829,7 @@
           <w:sz w:val="28"/>
         </w:rPr>
       </w:pPr>
+      <w:proofErr w:type="spellStart"/>
       <w:r>
         <w:rPr>
           <w:rFonts w:hint="eastAsia"/>
@@ -1676,6 +1838,7 @@
         </w:rPr>
         <w:t>Vue</w:t>
       </w:r>
+      <w:proofErr w:type="spellEnd"/>
       <w:r>
         <w:rPr>
           <w:rFonts w:hint="eastAsia"/>
@@ -1724,24 +1887,28 @@
         </w:rPr>
         <w:t>应用都是通过构造函数</w:t>
       </w:r>
+      <w:proofErr w:type="spellStart"/>
       <w:r>
         <w:rPr>
           <w:rFonts w:hint="eastAsia"/>
         </w:rPr>
         <w:t>Vue</w:t>
       </w:r>
+      <w:proofErr w:type="spellEnd"/>
       <w:r>
         <w:rPr>
           <w:rFonts w:hint="eastAsia"/>
         </w:rPr>
         <w:t>创建一个</w:t>
       </w:r>
+      <w:proofErr w:type="spellStart"/>
       <w:r>
         <w:rPr>
           <w:rFonts w:hint="eastAsia"/>
         </w:rPr>
         <w:t>Vue</w:t>
       </w:r>
+      <w:proofErr w:type="spellEnd"/>
       <w:r>
         <w:rPr>
           <w:rFonts w:hint="eastAsia"/>
@@ -1758,7 +1925,49 @@
         <w:rPr>
           <w:rFonts w:hint="eastAsia"/>
         </w:rPr>
-        <w:t xml:space="preserve"> var vm = new Vue({  //</w:t>
+        <w:t xml:space="preserve"> </w:t>
+      </w:r>
+      <w:proofErr w:type="spellStart"/>
+      <w:r>
+        <w:rPr>
+          <w:rFonts w:hint="eastAsia"/>
+        </w:rPr>
+        <w:t>var</w:t>
+      </w:r>
+      <w:proofErr w:type="spellEnd"/>
+      <w:r>
+        <w:rPr>
+          <w:rFonts w:hint="eastAsia"/>
+        </w:rPr>
+        <w:t xml:space="preserve"> </w:t>
+      </w:r>
+      <w:proofErr w:type="spellStart"/>
+      <w:r>
+        <w:rPr>
+          <w:rFonts w:hint="eastAsia"/>
+        </w:rPr>
+        <w:t>vm</w:t>
+      </w:r>
+      <w:proofErr w:type="spellEnd"/>
+      <w:r>
+        <w:rPr>
+          <w:rFonts w:hint="eastAsia"/>
+        </w:rPr>
+        <w:t xml:space="preserve"> = new </w:t>
+      </w:r>
+      <w:proofErr w:type="spellStart"/>
+      <w:r>
+        <w:rPr>
+          <w:rFonts w:hint="eastAsia"/>
+        </w:rPr>
+        <w:t>Vue</w:t>
+      </w:r>
+      <w:proofErr w:type="spellEnd"/>
+      <w:r>
+        <w:rPr>
+          <w:rFonts w:hint="eastAsia"/>
+        </w:rPr>
+        <w:t>({  //</w:t>
       </w:r>
       <w:r>
         <w:rPr>
@@ -1912,12 +2121,14 @@
         </w:rPr>
         <w:t>可以对</w:t>
       </w:r>
+      <w:proofErr w:type="spellStart"/>
       <w:r>
         <w:rPr>
           <w:rFonts w:hint="eastAsia"/>
         </w:rPr>
         <w:t>vue</w:t>
       </w:r>
+      <w:proofErr w:type="spellEnd"/>
       <w:r>
         <w:rPr>
           <w:rFonts w:hint="eastAsia"/>
@@ -2001,12 +2212,14 @@
         </w:rPr>
         <w:t>每个</w:t>
       </w:r>
+      <w:proofErr w:type="spellStart"/>
       <w:r>
         <w:rPr>
           <w:rFonts w:hint="eastAsia"/>
         </w:rPr>
         <w:t>Vue</w:t>
       </w:r>
+      <w:proofErr w:type="spellEnd"/>
       <w:r>
         <w:rPr>
           <w:rFonts w:hint="eastAsia"/>
@@ -2031,12 +2244,14 @@
         </w:rPr>
         <w:t>，如下例，换句话说</w:t>
       </w:r>
+      <w:proofErr w:type="spellStart"/>
       <w:r>
         <w:rPr>
           <w:rFonts w:hint="eastAsia"/>
         </w:rPr>
         <w:t>vm</w:t>
       </w:r>
+      <w:proofErr w:type="spellEnd"/>
       <w:r>
         <w:rPr>
           <w:rFonts w:hint="eastAsia"/>
@@ -2055,12 +2270,14 @@
         </w:rPr>
         <w:t>，所以能按照</w:t>
       </w:r>
+      <w:proofErr w:type="spellStart"/>
       <w:r>
         <w:rPr>
           <w:rFonts w:hint="eastAsia"/>
         </w:rPr>
         <w:t>json</w:t>
       </w:r>
+      <w:proofErr w:type="spellEnd"/>
       <w:r>
         <w:rPr>
           <w:rFonts w:hint="eastAsia"/>
@@ -2356,12 +2573,14 @@
         </w:rPr>
         <w:t>使用</w:t>
       </w:r>
+      <w:proofErr w:type="spellStart"/>
       <w:r>
         <w:rPr>
           <w:rFonts w:hint="eastAsia"/>
         </w:rPr>
         <w:t>javascript</w:t>
       </w:r>
+      <w:proofErr w:type="spellEnd"/>
       <w:r>
         <w:rPr>
           <w:rFonts w:hint="eastAsia"/>
@@ -2539,7 +2758,21 @@
         <w:rPr>
           <w:rFonts w:hint="eastAsia"/>
         </w:rPr>
-        <w:t xml:space="preserve">  ps: demo</w:t>
+        <w:t xml:space="preserve">  </w:t>
+      </w:r>
+      <w:proofErr w:type="spellStart"/>
+      <w:r>
+        <w:rPr>
+          <w:rFonts w:hint="eastAsia"/>
+        </w:rPr>
+        <w:t>ps</w:t>
+      </w:r>
+      <w:proofErr w:type="spellEnd"/>
+      <w:r>
+        <w:rPr>
+          <w:rFonts w:hint="eastAsia"/>
+        </w:rPr>
+        <w:t>: demo</w:t>
       </w:r>
       <w:r>
         <w:rPr>
@@ -2577,11 +2810,33 @@
         </w:rPr>
         <w:t>相当于</w:t>
       </w:r>
-      <w:r>
-        <w:rPr>
-          <w:rFonts w:hint="eastAsia"/>
-        </w:rPr>
-        <w:t>event.preventDefault()</w:t>
+      <w:proofErr w:type="spellStart"/>
+      <w:r>
+        <w:rPr>
+          <w:rFonts w:hint="eastAsia"/>
+        </w:rPr>
+        <w:t>event.</w:t>
+      </w:r>
+      <w:proofErr w:type="gramStart"/>
+      <w:r>
+        <w:rPr>
+          <w:rFonts w:hint="eastAsia"/>
+        </w:rPr>
+        <w:t>preventDefault</w:t>
+      </w:r>
+      <w:proofErr w:type="spellEnd"/>
+      <w:r>
+        <w:rPr>
+          <w:rFonts w:hint="eastAsia"/>
+        </w:rPr>
+        <w:t>(</w:t>
+      </w:r>
+      <w:proofErr w:type="gramEnd"/>
+      <w:r>
+        <w:rPr>
+          <w:rFonts w:hint="eastAsia"/>
+        </w:rPr>
+        <w:t>)</w:t>
       </w:r>
       <w:r>
         <w:rPr>
@@ -2964,21 +3219,39 @@
         </w:rPr>
         <w:t>常用的两个：</w:t>
       </w:r>
-      <w:r>
-        <w:rPr>
-          <w:rFonts w:hint="eastAsia"/>
-        </w:rPr>
-        <w:t>v-bind:href=</w:t>
+      <w:proofErr w:type="spellStart"/>
+      <w:r>
+        <w:rPr>
+          <w:rFonts w:hint="eastAsia"/>
+        </w:rPr>
+        <w:t>v-bind</w:t>
+      </w:r>
+      <w:proofErr w:type="gramStart"/>
+      <w:r>
+        <w:rPr>
+          <w:rFonts w:hint="eastAsia"/>
+        </w:rPr>
+        <w:t>:href</w:t>
+      </w:r>
+      <w:proofErr w:type="spellEnd"/>
+      <w:proofErr w:type="gramEnd"/>
+      <w:r>
+        <w:rPr>
+          <w:rFonts w:hint="eastAsia"/>
+        </w:rPr>
+        <w:t>=</w:t>
       </w:r>
       <w:r>
         <w:t>”</w:t>
       </w:r>
+      <w:proofErr w:type="spellStart"/>
       <w:r>
         <w:rPr>
           <w:rFonts w:hint="eastAsia"/>
         </w:rPr>
         <w:t>url</w:t>
       </w:r>
+      <w:proofErr w:type="spellEnd"/>
       <w:r>
         <w:t>”</w:t>
       </w:r>
@@ -2986,17 +3259,33 @@
         <w:rPr>
           <w:rFonts w:hint="eastAsia"/>
         </w:rPr>
-        <w:t xml:space="preserve">  =&gt; :href=</w:t>
+        <w:t xml:space="preserve">  =&gt; :</w:t>
+      </w:r>
+      <w:proofErr w:type="spellStart"/>
+      <w:r>
+        <w:rPr>
+          <w:rFonts w:hint="eastAsia"/>
+        </w:rPr>
+        <w:t>href</w:t>
+      </w:r>
+      <w:proofErr w:type="spellEnd"/>
+      <w:r>
+        <w:rPr>
+          <w:rFonts w:hint="eastAsia"/>
+        </w:rPr>
+        <w:t>=</w:t>
       </w:r>
       <w:r>
         <w:t>”</w:t>
       </w:r>
+      <w:proofErr w:type="spellStart"/>
       <w:r>
         <w:rPr>
           <w:rFonts w:hint="eastAsia"/>
         </w:rPr>
         <w:t>url</w:t>
       </w:r>
+      <w:proofErr w:type="spellEnd"/>
       <w:r>
         <w:t>”</w:t>
       </w:r>
@@ -3081,17 +3370,40 @@
           <w:rFonts w:hint="eastAsia"/>
         </w:rPr>
         <w:tab/>
-        <w:t>v-on:click=</w:t>
+      </w:r>
+      <w:proofErr w:type="spellStart"/>
+      <w:r>
+        <w:rPr>
+          <w:rFonts w:hint="eastAsia"/>
+        </w:rPr>
+        <w:t>v-on</w:t>
+      </w:r>
+      <w:proofErr w:type="gramStart"/>
+      <w:r>
+        <w:rPr>
+          <w:rFonts w:hint="eastAsia"/>
+        </w:rPr>
+        <w:t>:click</w:t>
+      </w:r>
+      <w:proofErr w:type="spellEnd"/>
+      <w:proofErr w:type="gramEnd"/>
+      <w:r>
+        <w:rPr>
+          <w:rFonts w:hint="eastAsia"/>
+        </w:rPr>
+        <w:t>=</w:t>
       </w:r>
       <w:r>
         <w:t>”</w:t>
       </w:r>
+      <w:proofErr w:type="spellStart"/>
       <w:r>
         <w:rPr>
           <w:rFonts w:hint="eastAsia"/>
         </w:rPr>
         <w:t>doSth</w:t>
       </w:r>
+      <w:proofErr w:type="spellEnd"/>
       <w:r>
         <w:t>”</w:t>
       </w:r>
@@ -3104,12 +3416,14 @@
       <w:r>
         <w:t>”</w:t>
       </w:r>
+      <w:proofErr w:type="spellStart"/>
       <w:r>
         <w:rPr>
           <w:rFonts w:hint="eastAsia"/>
         </w:rPr>
         <w:t>doSth</w:t>
       </w:r>
+      <w:proofErr w:type="spellEnd"/>
       <w:r>
         <w:t>”</w:t>
       </w:r>
@@ -3257,12 +3571,14 @@
         </w:rPr>
         <w:t>我们可以通过</w:t>
       </w:r>
+      <w:proofErr w:type="spellStart"/>
       <w:r>
         <w:rPr>
           <w:rFonts w:hint="eastAsia"/>
         </w:rPr>
         <w:t>vm.reversedMessage</w:t>
       </w:r>
+      <w:proofErr w:type="spellEnd"/>
       <w:r>
         <w:rPr>
           <w:rFonts w:hint="eastAsia"/>
@@ -3281,24 +3597,28 @@
         </w:rPr>
         <w:t>，当</w:t>
       </w:r>
+      <w:proofErr w:type="spellStart"/>
       <w:r>
         <w:rPr>
           <w:rFonts w:hint="eastAsia"/>
         </w:rPr>
         <w:t>vm.message</w:t>
       </w:r>
+      <w:proofErr w:type="spellEnd"/>
       <w:r>
         <w:rPr>
           <w:rFonts w:hint="eastAsia"/>
         </w:rPr>
         <w:t>发生变化时，</w:t>
       </w:r>
+      <w:proofErr w:type="spellStart"/>
       <w:r>
         <w:rPr>
           <w:rFonts w:hint="eastAsia"/>
         </w:rPr>
         <w:t>vm.reversedMessage</w:t>
       </w:r>
+      <w:proofErr w:type="spellEnd"/>
       <w:r>
         <w:rPr>
           <w:rFonts w:hint="eastAsia"/>
@@ -3484,7 +3804,21 @@
         <w:rPr>
           <w:rFonts w:hint="eastAsia"/>
         </w:rPr>
-        <w:t>，如果代码是命令式和重复的，先考虑下计算属性</w:t>
+        <w:t>，如果代码是命令式和重复的，先考虑</w:t>
+      </w:r>
+      <w:proofErr w:type="gramStart"/>
+      <w:r>
+        <w:rPr>
+          <w:rFonts w:hint="eastAsia"/>
+        </w:rPr>
+        <w:t>下计算</w:t>
+      </w:r>
+      <w:proofErr w:type="gramEnd"/>
+      <w:r>
+        <w:rPr>
+          <w:rFonts w:hint="eastAsia"/>
+        </w:rPr>
+        <w:t>属性</w:t>
       </w:r>
       <w:r>
         <w:rPr>
@@ -3689,32 +4023,52 @@
         </w:rPr>
         <w:t>中的参数</w:t>
       </w:r>
+      <w:proofErr w:type="spellStart"/>
       <w:r>
         <w:rPr>
           <w:rFonts w:hint="eastAsia"/>
         </w:rPr>
         <w:t>newValue</w:t>
       </w:r>
+      <w:proofErr w:type="spellEnd"/>
       <w:r>
         <w:rPr>
           <w:rFonts w:hint="eastAsia"/>
         </w:rPr>
         <w:t>即后面设置的</w:t>
       </w:r>
-      <w:r>
-        <w:rPr>
-          <w:rFonts w:hint="eastAsia"/>
-        </w:rPr>
-        <w:t>vm.fullName</w:t>
-      </w:r>
+      <w:proofErr w:type="spellStart"/>
+      <w:r>
+        <w:rPr>
+          <w:rFonts w:hint="eastAsia"/>
+        </w:rPr>
+        <w:t>vm.</w:t>
+      </w:r>
+      <w:proofErr w:type="gramStart"/>
+      <w:r>
+        <w:rPr>
+          <w:rFonts w:hint="eastAsia"/>
+        </w:rPr>
+        <w:t>fullName</w:t>
+      </w:r>
+      <w:proofErr w:type="spellEnd"/>
+      <w:proofErr w:type="gramEnd"/>
       <w:r>
         <w:t>—‘</w:t>
       </w:r>
-      <w:r>
-        <w:rPr>
-          <w:rFonts w:hint="eastAsia"/>
-        </w:rPr>
-        <w:t>Jhon Doe</w:t>
+      <w:proofErr w:type="spellStart"/>
+      <w:r>
+        <w:rPr>
+          <w:rFonts w:hint="eastAsia"/>
+        </w:rPr>
+        <w:t>Jhon</w:t>
+      </w:r>
+      <w:proofErr w:type="spellEnd"/>
+      <w:r>
+        <w:rPr>
+          <w:rFonts w:hint="eastAsia"/>
+        </w:rPr>
+        <w:t xml:space="preserve"> Doe</w:t>
       </w:r>
       <w:r>
         <w:t>’</w:t>
@@ -3764,12 +4118,14 @@
         </w:rPr>
         <w:t>方法，下面设置的</w:t>
       </w:r>
+      <w:proofErr w:type="spellStart"/>
       <w:r>
         <w:rPr>
           <w:rFonts w:hint="eastAsia"/>
         </w:rPr>
         <w:t>fullName</w:t>
       </w:r>
+      <w:proofErr w:type="spellEnd"/>
       <w:r>
         <w:rPr>
           <w:rFonts w:hint="eastAsia"/>
@@ -3795,12 +4151,14 @@
         </w:rPr>
         <w:t>观察</w:t>
       </w:r>
+      <w:proofErr w:type="spellStart"/>
       <w:r>
         <w:rPr>
           <w:rFonts w:hint="eastAsia"/>
         </w:rPr>
         <w:t>Wactchers</w:t>
       </w:r>
+      <w:proofErr w:type="spellEnd"/>
       <w:r>
         <w:rPr>
           <w:rFonts w:hint="eastAsia"/>
@@ -4006,6 +4364,15 @@
         </w:rPr>
         <w:t>绑定</w:t>
       </w:r>
+      <w:r>
+        <w:t>—</w:t>
+      </w:r>
+      <w:r>
+        <w:rPr>
+          <w:rFonts w:hint="eastAsia"/>
+        </w:rPr>
+        <w:t>绑定到行间，别忘了加引号</w:t>
+      </w:r>
     </w:p>
     <w:p>
       <w:pPr>
@@ -4084,11 +4451,25 @@
         </w:rPr>
         <w:t>直接在行间用</w:t>
       </w:r>
+      <w:proofErr w:type="spellStart"/>
       <w:r>
         <w:rPr>
           <w:rFonts w:hint="eastAsia"/>
         </w:rPr>
         <w:t>v-bind:class</w:t>
+      </w:r>
+      <w:proofErr w:type="spellEnd"/>
+      <w:r>
+        <w:rPr>
+          <w:rFonts w:hint="eastAsia"/>
+        </w:rPr>
+        <w:t>或</w:t>
+      </w:r>
+      <w:r>
+        <w:rPr>
+          <w:rFonts w:hint="eastAsia"/>
+        </w:rPr>
+        <w:t>:class</w:t>
       </w:r>
       <w:r>
         <w:rPr>
@@ -4255,6 +4636,12 @@
         </w:rPr>
         <w:t>在行间绑定一个返回对象的计算属性：</w:t>
       </w:r>
+      <w:r>
+        <w:rPr>
+          <w:rFonts w:hint="eastAsia"/>
+        </w:rPr>
+        <w:t>*****</w:t>
+      </w:r>
     </w:p>
     <w:p>
       <w:pPr>
@@ -4356,11 +4743,25 @@
         </w:rPr>
         <w:t>直接在行间采用</w:t>
       </w:r>
+      <w:proofErr w:type="spellStart"/>
       <w:r>
         <w:rPr>
           <w:rFonts w:hint="eastAsia"/>
         </w:rPr>
         <w:t>v-bind:class</w:t>
+      </w:r>
+      <w:proofErr w:type="spellEnd"/>
+      <w:r>
+        <w:rPr>
+          <w:rFonts w:hint="eastAsia"/>
+        </w:rPr>
+        <w:t>或</w:t>
+      </w:r>
+      <w:r>
+        <w:rPr>
+          <w:rFonts w:hint="eastAsia"/>
+        </w:rPr>
+        <w:t>:class</w:t>
       </w:r>
       <w:r>
         <w:rPr>
@@ -4607,12 +5008,14 @@
         </w:rPr>
         <w:t>该例中的</w:t>
       </w:r>
+      <w:proofErr w:type="spellStart"/>
       <w:r>
         <w:rPr>
           <w:rFonts w:hint="eastAsia"/>
         </w:rPr>
         <w:t>isActive</w:t>
       </w:r>
+      <w:proofErr w:type="spellEnd"/>
       <w:r>
         <w:rPr>
           <w:rFonts w:hint="eastAsia"/>
@@ -4631,8 +5034,6 @@
         </w:rPr>
         <w:t>中定义，其值为布尔值。</w:t>
       </w:r>
-      <w:bookmarkStart w:id="0" w:name="_GoBack"/>
-      <w:bookmarkEnd w:id="0"/>
     </w:p>
     <w:p>
       <w:pPr>
@@ -4646,6 +5047,179 @@
           <w:rFonts w:hint="eastAsia"/>
         </w:rPr>
       </w:pPr>
+      <w:r>
+        <w:rPr>
+          <w:rFonts w:hint="eastAsia"/>
+        </w:rPr>
+        <w:t>用在组件上</w:t>
+      </w:r>
+      <w:r>
+        <w:rPr>
+          <w:rFonts w:hint="eastAsia"/>
+        </w:rPr>
+        <w:t>（</w:t>
+      </w:r>
+      <w:r>
+        <w:rPr>
+          <w:rFonts w:hint="eastAsia"/>
+        </w:rPr>
+        <w:t>关于组件化详见第一部分第</w:t>
+      </w:r>
+      <w:r>
+        <w:rPr>
+          <w:rFonts w:hint="eastAsia"/>
+        </w:rPr>
+        <w:t>3</w:t>
+      </w:r>
+      <w:r>
+        <w:rPr>
+          <w:rFonts w:hint="eastAsia"/>
+        </w:rPr>
+        <w:t>小节</w:t>
+      </w:r>
+      <w:r>
+        <w:rPr>
+          <w:rFonts w:hint="eastAsia"/>
+        </w:rPr>
+        <w:t>）</w:t>
+      </w:r>
+    </w:p>
+    <w:p>
+      <w:pPr>
+        <w:pStyle w:val="a5"/>
+        <w:ind w:left="1320" w:firstLineChars="0" w:firstLine="0"/>
+        <w:rPr>
+          <w:rFonts w:hint="eastAsia"/>
+        </w:rPr>
+      </w:pPr>
+      <w:r>
+        <w:rPr>
+          <w:rFonts w:hint="eastAsia"/>
+        </w:rPr>
+        <w:t>在一个定制的组件上用到</w:t>
+      </w:r>
+      <w:r>
+        <w:rPr>
+          <w:rFonts w:hint="eastAsia"/>
+        </w:rPr>
+        <w:t>class</w:t>
+      </w:r>
+      <w:r>
+        <w:rPr>
+          <w:rFonts w:hint="eastAsia"/>
+        </w:rPr>
+        <w:t>属性时，这些类将被添加到根元素上，这个元素上已经存在的</w:t>
+      </w:r>
+      <w:proofErr w:type="gramStart"/>
+      <w:r>
+        <w:rPr>
+          <w:rFonts w:hint="eastAsia"/>
+        </w:rPr>
+        <w:t>类不会</w:t>
+      </w:r>
+      <w:proofErr w:type="gramEnd"/>
+      <w:r>
+        <w:rPr>
+          <w:rFonts w:hint="eastAsia"/>
+        </w:rPr>
+        <w:t>被覆盖。</w:t>
+      </w:r>
+    </w:p>
+    <w:p>
+      <w:pPr>
+        <w:ind w:left="420" w:firstLine="420"/>
+        <w:rPr>
+          <w:rFonts w:hint="eastAsia"/>
+        </w:rPr>
+      </w:pPr>
+      <w:r>
+        <w:rPr>
+          <w:noProof/>
+        </w:rPr>
+        <w:drawing>
+          <wp:inline distT="0" distB="0" distL="0" distR="0" wp14:anchorId="4B89FDE5" wp14:editId="07DE1023">
+            <wp:extent cx="4540195" cy="2970570"/>
+            <wp:effectExtent l="0" t="0" r="0" b="1270"/>
+            <wp:docPr id="28" name="图片 28"/>
+            <wp:cNvGraphicFramePr>
+              <a:graphicFrameLocks xmlns:a="http://schemas.openxmlformats.org/drawingml/2006/main" noChangeAspect="1"/>
+            </wp:cNvGraphicFramePr>
+            <a:graphic xmlns:a="http://schemas.openxmlformats.org/drawingml/2006/main">
+              <a:graphicData uri="http://schemas.openxmlformats.org/drawingml/2006/picture">
+                <pic:pic xmlns:pic="http://schemas.openxmlformats.org/drawingml/2006/picture">
+                  <pic:nvPicPr>
+                    <pic:cNvPr id="0" name=""/>
+                    <pic:cNvPicPr/>
+                  </pic:nvPicPr>
+                  <pic:blipFill>
+                    <a:blip r:embed="rId35"/>
+                    <a:stretch>
+                      <a:fillRect/>
+                    </a:stretch>
+                  </pic:blipFill>
+                  <pic:spPr>
+                    <a:xfrm>
+                      <a:off x="0" y="0"/>
+                      <a:ext cx="4540224" cy="2970589"/>
+                    </a:xfrm>
+                    <a:prstGeom prst="rect">
+                      <a:avLst/>
+                    </a:prstGeom>
+                  </pic:spPr>
+                </pic:pic>
+              </a:graphicData>
+            </a:graphic>
+          </wp:inline>
+        </w:drawing>
+      </w:r>
+    </w:p>
+    <w:p>
+      <w:pPr>
+        <w:ind w:left="420" w:firstLine="420"/>
+        <w:rPr>
+          <w:rFonts w:hint="eastAsia"/>
+        </w:rPr>
+      </w:pPr>
+      <w:r>
+        <w:rPr>
+          <w:noProof/>
+        </w:rPr>
+        <w:drawing>
+          <wp:inline distT="0" distB="0" distL="0" distR="0" wp14:anchorId="4C9B4BB2" wp14:editId="1902C826">
+            <wp:extent cx="4500438" cy="846958"/>
+            <wp:effectExtent l="0" t="0" r="0" b="0"/>
+            <wp:docPr id="29" name="图片 29"/>
+            <wp:cNvGraphicFramePr>
+              <a:graphicFrameLocks xmlns:a="http://schemas.openxmlformats.org/drawingml/2006/main" noChangeAspect="1"/>
+            </wp:cNvGraphicFramePr>
+            <a:graphic xmlns:a="http://schemas.openxmlformats.org/drawingml/2006/main">
+              <a:graphicData uri="http://schemas.openxmlformats.org/drawingml/2006/picture">
+                <pic:pic xmlns:pic="http://schemas.openxmlformats.org/drawingml/2006/picture">
+                  <pic:nvPicPr>
+                    <pic:cNvPr id="0" name=""/>
+                    <pic:cNvPicPr/>
+                  </pic:nvPicPr>
+                  <pic:blipFill>
+                    <a:blip r:embed="rId36"/>
+                    <a:stretch>
+                      <a:fillRect/>
+                    </a:stretch>
+                  </pic:blipFill>
+                  <pic:spPr>
+                    <a:xfrm>
+                      <a:off x="0" y="0"/>
+                      <a:ext cx="4562111" cy="858564"/>
+                    </a:xfrm>
+                    <a:prstGeom prst="rect">
+                      <a:avLst/>
+                    </a:prstGeom>
+                  </pic:spPr>
+                </pic:pic>
+              </a:graphicData>
+            </a:graphic>
+          </wp:inline>
+        </w:drawing>
+      </w:r>
     </w:p>
     <w:p>
       <w:pPr>
@@ -4659,16 +5233,586 @@
           <w:rFonts w:hint="eastAsia"/>
         </w:rPr>
       </w:pPr>
+      <w:r>
+        <w:rPr>
+          <w:rFonts w:hint="eastAsia"/>
+        </w:rPr>
+        <w:t>绑定内联样式</w:t>
+      </w:r>
+      <w:r>
+        <w:rPr>
+          <w:rFonts w:hint="eastAsia"/>
+        </w:rPr>
+        <w:t>style</w:t>
+      </w:r>
     </w:p>
     <w:p>
       <w:pPr>
         <w:pStyle w:val="a5"/>
         <w:numPr>
           <w:ilvl w:val="0"/>
-          <w:numId w:val="3"/>
+          <w:numId w:val="18"/>
         </w:numPr>
         <w:ind w:firstLineChars="0"/>
-      </w:pPr>
+        <w:rPr>
+          <w:rFonts w:hint="eastAsia"/>
+        </w:rPr>
+      </w:pPr>
+      <w:r>
+        <w:rPr>
+          <w:rFonts w:hint="eastAsia"/>
+        </w:rPr>
+        <w:t>对象语法</w:t>
+      </w:r>
+    </w:p>
+    <w:p>
+      <w:pPr>
+        <w:ind w:left="960" w:firstLine="300"/>
+        <w:rPr>
+          <w:rFonts w:hint="eastAsia"/>
+        </w:rPr>
+      </w:pPr>
+      <w:r>
+        <w:rPr>
+          <w:rFonts w:hint="eastAsia"/>
+        </w:rPr>
+        <w:t>与绑定</w:t>
+      </w:r>
+      <w:r>
+        <w:rPr>
+          <w:rFonts w:hint="eastAsia"/>
+        </w:rPr>
+        <w:t>class</w:t>
+      </w:r>
+      <w:r>
+        <w:rPr>
+          <w:rFonts w:hint="eastAsia"/>
+        </w:rPr>
+        <w:t>的对象语法类似，分为三种：直接绑定</w:t>
+      </w:r>
+      <w:r>
+        <w:rPr>
+          <w:rFonts w:hint="eastAsia"/>
+        </w:rPr>
+        <w:t>style</w:t>
+      </w:r>
+      <w:r>
+        <w:rPr>
+          <w:rFonts w:hint="eastAsia"/>
+        </w:rPr>
+        <w:t>、绑定一个对象、绑定一个返回对象的计算属性，当然，推荐使用后两种。</w:t>
+      </w:r>
+    </w:p>
+    <w:p>
+      <w:pPr>
+        <w:ind w:left="960" w:firstLine="300"/>
+        <w:rPr>
+          <w:rFonts w:hint="eastAsia"/>
+        </w:rPr>
+      </w:pPr>
+      <w:r>
+        <w:rPr>
+          <w:rFonts w:hint="eastAsia"/>
+        </w:rPr>
+        <w:t>a</w:t>
+      </w:r>
+      <w:r>
+        <w:rPr>
+          <w:rFonts w:hint="eastAsia"/>
+        </w:rPr>
+        <w:t>）直接绑定</w:t>
+      </w:r>
+      <w:r>
+        <w:rPr>
+          <w:rFonts w:hint="eastAsia"/>
+        </w:rPr>
+        <w:t>style</w:t>
+      </w:r>
+      <w:r>
+        <w:rPr>
+          <w:rFonts w:hint="eastAsia"/>
+        </w:rPr>
+        <w:t>（不推荐）</w:t>
+      </w:r>
+    </w:p>
+    <w:p>
+      <w:pPr>
+        <w:ind w:left="960" w:firstLine="300"/>
+        <w:rPr>
+          <w:rFonts w:hint="eastAsia"/>
+        </w:rPr>
+      </w:pPr>
+      <w:r>
+        <w:rPr>
+          <w:noProof/>
+        </w:rPr>
+        <w:drawing>
+          <wp:inline distT="0" distB="0" distL="0" distR="0" wp14:anchorId="119735D8" wp14:editId="70F94B4D">
+            <wp:extent cx="4420925" cy="1541696"/>
+            <wp:effectExtent l="0" t="0" r="0" b="1905"/>
+            <wp:docPr id="30" name="图片 30"/>
+            <wp:cNvGraphicFramePr>
+              <a:graphicFrameLocks xmlns:a="http://schemas.openxmlformats.org/drawingml/2006/main" noChangeAspect="1"/>
+            </wp:cNvGraphicFramePr>
+            <a:graphic xmlns:a="http://schemas.openxmlformats.org/drawingml/2006/main">
+              <a:graphicData uri="http://schemas.openxmlformats.org/drawingml/2006/picture">
+                <pic:pic xmlns:pic="http://schemas.openxmlformats.org/drawingml/2006/picture">
+                  <pic:nvPicPr>
+                    <pic:cNvPr id="0" name=""/>
+                    <pic:cNvPicPr/>
+                  </pic:nvPicPr>
+                  <pic:blipFill>
+                    <a:blip r:embed="rId37"/>
+                    <a:stretch>
+                      <a:fillRect/>
+                    </a:stretch>
+                  </pic:blipFill>
+                  <pic:spPr>
+                    <a:xfrm>
+                      <a:off x="0" y="0"/>
+                      <a:ext cx="4427046" cy="1543830"/>
+                    </a:xfrm>
+                    <a:prstGeom prst="rect">
+                      <a:avLst/>
+                    </a:prstGeom>
+                  </pic:spPr>
+                </pic:pic>
+              </a:graphicData>
+            </a:graphic>
+          </wp:inline>
+        </w:drawing>
+      </w:r>
+    </w:p>
+    <w:p>
+      <w:pPr>
+        <w:ind w:left="960" w:firstLine="300"/>
+        <w:rPr>
+          <w:rFonts w:hint="eastAsia"/>
+        </w:rPr>
+      </w:pPr>
+      <w:r>
+        <w:rPr>
+          <w:rFonts w:hint="eastAsia"/>
+        </w:rPr>
+        <w:t>b</w:t>
+      </w:r>
+      <w:r>
+        <w:rPr>
+          <w:rFonts w:hint="eastAsia"/>
+        </w:rPr>
+        <w:t>）绑定一个对象（让模板更清晰，推荐）</w:t>
+      </w:r>
+    </w:p>
+    <w:p>
+      <w:pPr>
+        <w:ind w:left="960" w:firstLine="300"/>
+        <w:rPr>
+          <w:rFonts w:hint="eastAsia"/>
+        </w:rPr>
+      </w:pPr>
+      <w:r>
+        <w:rPr>
+          <w:noProof/>
+        </w:rPr>
+        <w:lastRenderedPageBreak/>
+        <w:drawing>
+          <wp:inline distT="0" distB="0" distL="0" distR="0" wp14:anchorId="7328B2D9" wp14:editId="7B6227C3">
+            <wp:extent cx="4412974" cy="1789706"/>
+            <wp:effectExtent l="0" t="0" r="6985" b="1270"/>
+            <wp:docPr id="31" name="图片 31"/>
+            <wp:cNvGraphicFramePr>
+              <a:graphicFrameLocks xmlns:a="http://schemas.openxmlformats.org/drawingml/2006/main" noChangeAspect="1"/>
+            </wp:cNvGraphicFramePr>
+            <a:graphic xmlns:a="http://schemas.openxmlformats.org/drawingml/2006/main">
+              <a:graphicData uri="http://schemas.openxmlformats.org/drawingml/2006/picture">
+                <pic:pic xmlns:pic="http://schemas.openxmlformats.org/drawingml/2006/picture">
+                  <pic:nvPicPr>
+                    <pic:cNvPr id="0" name=""/>
+                    <pic:cNvPicPr/>
+                  </pic:nvPicPr>
+                  <pic:blipFill>
+                    <a:blip r:embed="rId38"/>
+                    <a:stretch>
+                      <a:fillRect/>
+                    </a:stretch>
+                  </pic:blipFill>
+                  <pic:spPr>
+                    <a:xfrm>
+                      <a:off x="0" y="0"/>
+                      <a:ext cx="4413232" cy="1789811"/>
+                    </a:xfrm>
+                    <a:prstGeom prst="rect">
+                      <a:avLst/>
+                    </a:prstGeom>
+                  </pic:spPr>
+                </pic:pic>
+              </a:graphicData>
+            </a:graphic>
+          </wp:inline>
+        </w:drawing>
+      </w:r>
+    </w:p>
+    <w:p>
+      <w:pPr>
+        <w:ind w:left="960"/>
+        <w:rPr>
+          <w:rFonts w:hint="eastAsia"/>
+        </w:rPr>
+      </w:pPr>
+      <w:r>
+        <w:rPr>
+          <w:rFonts w:hint="eastAsia"/>
+        </w:rPr>
+        <w:tab/>
+      </w:r>
+      <w:r>
+        <w:rPr>
+          <w:rFonts w:hint="eastAsia"/>
+        </w:rPr>
+        <w:t>c</w:t>
+      </w:r>
+      <w:r>
+        <w:rPr>
+          <w:rFonts w:hint="eastAsia"/>
+        </w:rPr>
+        <w:t>）绑定一个返回对象的计算属性（推荐）</w:t>
+      </w:r>
+    </w:p>
+    <w:p>
+      <w:pPr>
+        <w:pStyle w:val="a5"/>
+        <w:ind w:left="1320" w:firstLineChars="0" w:firstLine="0"/>
+        <w:rPr>
+          <w:rFonts w:hint="eastAsia"/>
+        </w:rPr>
+      </w:pPr>
+      <w:r>
+        <w:rPr>
+          <w:rFonts w:hint="eastAsia"/>
+        </w:rPr>
+        <w:tab/>
+      </w:r>
+      <w:r>
+        <w:rPr>
+          <w:rFonts w:hint="eastAsia"/>
+        </w:rPr>
+        <w:tab/>
+      </w:r>
+      <w:r>
+        <w:rPr>
+          <w:rFonts w:hint="eastAsia"/>
+        </w:rPr>
+        <w:tab/>
+      </w:r>
+      <w:r>
+        <w:rPr>
+          <w:noProof/>
+        </w:rPr>
+        <w:drawing>
+          <wp:inline distT="0" distB="0" distL="0" distR="0" wp14:anchorId="1E02598C" wp14:editId="5B320043">
+            <wp:extent cx="2709381" cy="2949934"/>
+            <wp:effectExtent l="0" t="0" r="0" b="3175"/>
+            <wp:docPr id="32" name="图片 32"/>
+            <wp:cNvGraphicFramePr>
+              <a:graphicFrameLocks xmlns:a="http://schemas.openxmlformats.org/drawingml/2006/main" noChangeAspect="1"/>
+            </wp:cNvGraphicFramePr>
+            <a:graphic xmlns:a="http://schemas.openxmlformats.org/drawingml/2006/main">
+              <a:graphicData uri="http://schemas.openxmlformats.org/drawingml/2006/picture">
+                <pic:pic xmlns:pic="http://schemas.openxmlformats.org/drawingml/2006/picture">
+                  <pic:nvPicPr>
+                    <pic:cNvPr id="0" name=""/>
+                    <pic:cNvPicPr/>
+                  </pic:nvPicPr>
+                  <pic:blipFill>
+                    <a:blip r:embed="rId39"/>
+                    <a:stretch>
+                      <a:fillRect/>
+                    </a:stretch>
+                  </pic:blipFill>
+                  <pic:spPr>
+                    <a:xfrm>
+                      <a:off x="0" y="0"/>
+                      <a:ext cx="2710155" cy="2950777"/>
+                    </a:xfrm>
+                    <a:prstGeom prst="rect">
+                      <a:avLst/>
+                    </a:prstGeom>
+                  </pic:spPr>
+                </pic:pic>
+              </a:graphicData>
+            </a:graphic>
+          </wp:inline>
+        </w:drawing>
+      </w:r>
+    </w:p>
+    <w:p>
+      <w:pPr>
+        <w:pStyle w:val="a5"/>
+        <w:numPr>
+          <w:ilvl w:val="0"/>
+          <w:numId w:val="18"/>
+        </w:numPr>
+        <w:ind w:firstLineChars="0"/>
+        <w:rPr>
+          <w:rFonts w:hint="eastAsia"/>
+        </w:rPr>
+      </w:pPr>
+      <w:r>
+        <w:rPr>
+          <w:rFonts w:hint="eastAsia"/>
+        </w:rPr>
+        <w:t>数组语法</w:t>
+      </w:r>
+    </w:p>
+    <w:p>
+      <w:pPr>
+        <w:pStyle w:val="a5"/>
+        <w:ind w:left="1320" w:firstLineChars="0" w:firstLine="0"/>
+        <w:rPr>
+          <w:rFonts w:hint="eastAsia"/>
+        </w:rPr>
+      </w:pPr>
+      <w:r>
+        <w:rPr>
+          <w:rFonts w:hint="eastAsia"/>
+        </w:rPr>
+        <w:t>将多个样式</w:t>
+      </w:r>
+      <w:r>
+        <w:rPr>
+          <w:rFonts w:hint="eastAsia"/>
+          <w:b/>
+        </w:rPr>
+        <w:t>对象</w:t>
+      </w:r>
+      <w:r>
+        <w:rPr>
+          <w:rFonts w:hint="eastAsia"/>
+        </w:rPr>
+        <w:t>应用到一个元素上：</w:t>
+      </w:r>
+    </w:p>
+    <w:p>
+      <w:pPr>
+        <w:pStyle w:val="a5"/>
+        <w:ind w:left="1320" w:firstLineChars="0" w:firstLine="0"/>
+        <w:rPr>
+          <w:rFonts w:hint="eastAsia"/>
+        </w:rPr>
+      </w:pPr>
+      <w:r>
+        <w:rPr>
+          <w:noProof/>
+        </w:rPr>
+        <w:drawing>
+          <wp:inline distT="0" distB="0" distL="0" distR="0" wp14:anchorId="0BC70036" wp14:editId="33805810">
+            <wp:extent cx="4327946" cy="3140766"/>
+            <wp:effectExtent l="0" t="0" r="0" b="2540"/>
+            <wp:docPr id="33" name="图片 33"/>
+            <wp:cNvGraphicFramePr>
+              <a:graphicFrameLocks xmlns:a="http://schemas.openxmlformats.org/drawingml/2006/main" noChangeAspect="1"/>
+            </wp:cNvGraphicFramePr>
+            <a:graphic xmlns:a="http://schemas.openxmlformats.org/drawingml/2006/main">
+              <a:graphicData uri="http://schemas.openxmlformats.org/drawingml/2006/picture">
+                <pic:pic xmlns:pic="http://schemas.openxmlformats.org/drawingml/2006/picture">
+                  <pic:nvPicPr>
+                    <pic:cNvPr id="0" name=""/>
+                    <pic:cNvPicPr/>
+                  </pic:nvPicPr>
+                  <pic:blipFill>
+                    <a:blip r:embed="rId40"/>
+                    <a:stretch>
+                      <a:fillRect/>
+                    </a:stretch>
+                  </pic:blipFill>
+                  <pic:spPr>
+                    <a:xfrm>
+                      <a:off x="0" y="0"/>
+                      <a:ext cx="4323555" cy="3137580"/>
+                    </a:xfrm>
+                    <a:prstGeom prst="rect">
+                      <a:avLst/>
+                    </a:prstGeom>
+                  </pic:spPr>
+                </pic:pic>
+              </a:graphicData>
+            </a:graphic>
+          </wp:inline>
+        </w:drawing>
+      </w:r>
+    </w:p>
+    <w:p>
+      <w:pPr>
+        <w:pStyle w:val="a5"/>
+        <w:numPr>
+          <w:ilvl w:val="0"/>
+          <w:numId w:val="18"/>
+        </w:numPr>
+        <w:ind w:firstLineChars="0"/>
+        <w:rPr>
+          <w:rFonts w:hint="eastAsia"/>
+        </w:rPr>
+      </w:pPr>
+      <w:r>
+        <w:rPr>
+          <w:rFonts w:hint="eastAsia"/>
+        </w:rPr>
+        <w:lastRenderedPageBreak/>
+        <w:t>自动添加前缀（</w:t>
+      </w:r>
+      <w:r>
+        <w:rPr>
+          <w:rFonts w:hint="eastAsia"/>
+          <w:color w:val="FF0000"/>
+        </w:rPr>
+        <w:t>demo</w:t>
+      </w:r>
+      <w:r>
+        <w:rPr>
+          <w:rFonts w:hint="eastAsia"/>
+          <w:color w:val="FF0000"/>
+        </w:rPr>
+        <w:t>中未生效</w:t>
+      </w:r>
+      <w:r>
+        <w:rPr>
+          <w:rFonts w:hint="eastAsia"/>
+        </w:rPr>
+        <w:t>）</w:t>
+      </w:r>
+    </w:p>
+    <w:p>
+      <w:pPr>
+        <w:pStyle w:val="a5"/>
+        <w:numPr>
+          <w:ilvl w:val="0"/>
+          <w:numId w:val="18"/>
+        </w:numPr>
+        <w:ind w:firstLineChars="0"/>
+        <w:rPr>
+          <w:rFonts w:hint="eastAsia"/>
+        </w:rPr>
+      </w:pPr>
+      <w:r>
+        <w:rPr>
+          <w:rFonts w:hint="eastAsia"/>
+        </w:rPr>
+        <w:t>多重值</w:t>
+      </w:r>
+      <w:r>
+        <w:rPr>
+          <w:rFonts w:hint="eastAsia"/>
+          <w:i/>
+          <w:color w:val="00B050"/>
+        </w:rPr>
+        <w:t>（</w:t>
+      </w:r>
+      <w:r>
+        <w:rPr>
+          <w:rFonts w:hint="eastAsia"/>
+          <w:i/>
+          <w:color w:val="00B050"/>
+        </w:rPr>
+        <w:t>demo28</w:t>
+      </w:r>
+      <w:r>
+        <w:rPr>
+          <w:rFonts w:hint="eastAsia"/>
+          <w:i/>
+          <w:color w:val="00B050"/>
+        </w:rPr>
+        <w:t>）</w:t>
+      </w:r>
+      <w:bookmarkStart w:id="0" w:name="_GoBack"/>
+      <w:bookmarkEnd w:id="0"/>
+    </w:p>
+    <w:p>
+      <w:pPr>
+        <w:pStyle w:val="a5"/>
+        <w:ind w:left="1320" w:firstLineChars="0" w:firstLine="0"/>
+        <w:rPr>
+          <w:rFonts w:hint="eastAsia"/>
+        </w:rPr>
+      </w:pPr>
+      <w:r>
+        <w:rPr>
+          <w:rFonts w:hint="eastAsia"/>
+        </w:rPr>
+        <w:t>适用于</w:t>
+      </w:r>
+      <w:r>
+        <w:rPr>
+          <w:rFonts w:hint="eastAsia"/>
+        </w:rPr>
+        <w:t>2.3.0+</w:t>
+      </w:r>
+      <w:r>
+        <w:rPr>
+          <w:rFonts w:hint="eastAsia"/>
+        </w:rPr>
+        <w:t>，当绑定的</w:t>
+      </w:r>
+      <w:r>
+        <w:rPr>
+          <w:rFonts w:hint="eastAsia"/>
+        </w:rPr>
+        <w:t>style</w:t>
+      </w:r>
+      <w:r>
+        <w:rPr>
+          <w:rFonts w:hint="eastAsia"/>
+        </w:rPr>
+        <w:t>含有多个带前缀的值时使用。</w:t>
+      </w:r>
+    </w:p>
+    <w:p>
+      <w:pPr>
+        <w:pStyle w:val="a5"/>
+        <w:ind w:left="1320" w:firstLineChars="0" w:firstLine="0"/>
+        <w:rPr>
+          <w:rFonts w:hint="eastAsia"/>
+        </w:rPr>
+      </w:pPr>
+      <w:r>
+        <w:rPr>
+          <w:noProof/>
+        </w:rPr>
+        <w:drawing>
+          <wp:inline distT="0" distB="0" distL="0" distR="0" wp14:anchorId="21E56509" wp14:editId="7861DA24">
+            <wp:extent cx="4381168" cy="555253"/>
+            <wp:effectExtent l="0" t="0" r="635" b="0"/>
+            <wp:docPr id="34" name="图片 34"/>
+            <wp:cNvGraphicFramePr>
+              <a:graphicFrameLocks xmlns:a="http://schemas.openxmlformats.org/drawingml/2006/main" noChangeAspect="1"/>
+            </wp:cNvGraphicFramePr>
+            <a:graphic xmlns:a="http://schemas.openxmlformats.org/drawingml/2006/main">
+              <a:graphicData uri="http://schemas.openxmlformats.org/drawingml/2006/picture">
+                <pic:pic xmlns:pic="http://schemas.openxmlformats.org/drawingml/2006/picture">
+                  <pic:nvPicPr>
+                    <pic:cNvPr id="0" name=""/>
+                    <pic:cNvPicPr/>
+                  </pic:nvPicPr>
+                  <pic:blipFill>
+                    <a:blip r:embed="rId41"/>
+                    <a:stretch>
+                      <a:fillRect/>
+                    </a:stretch>
+                  </pic:blipFill>
+                  <pic:spPr>
+                    <a:xfrm>
+                      <a:off x="0" y="0"/>
+                      <a:ext cx="4384684" cy="555699"/>
+                    </a:xfrm>
+                    <a:prstGeom prst="rect">
+                      <a:avLst/>
+                    </a:prstGeom>
+                  </pic:spPr>
+                </pic:pic>
+              </a:graphicData>
+            </a:graphic>
+          </wp:inline>
+        </w:drawing>
+      </w:r>
     </w:p>
     <w:sectPr>
       <w:pgSz w:w="11906" w:h="16838"/>
@@ -5344,6 +6488,95 @@
     </w:lvl>
   </w:abstractNum>
   <w:abstractNum w:abstractNumId="7">
+    <w:nsid w:val="2E941831"/>
+    <w:multiLevelType w:val="multilevel"/>
+    <w:tmpl w:val="6780FF56"/>
+    <w:lvl w:ilvl="0">
+      <w:start w:val="1"/>
+      <w:numFmt w:val="decimal"/>
+      <w:lvlText w:val="%1）"/>
+      <w:lvlJc w:val="left"/>
+      <w:pPr>
+        <w:ind w:left="1320" w:hanging="360"/>
+      </w:pPr>
+      <w:rPr>
+        <w:rFonts w:hint="default"/>
+      </w:rPr>
+    </w:lvl>
+    <w:lvl w:ilvl="1">
+      <w:start w:val="1"/>
+      <w:numFmt w:val="lowerLetter"/>
+      <w:lvlText w:val="%2)"/>
+      <w:lvlJc w:val="left"/>
+      <w:pPr>
+        <w:ind w:left="1800" w:hanging="420"/>
+      </w:pPr>
+    </w:lvl>
+    <w:lvl w:ilvl="2">
+      <w:start w:val="1"/>
+      <w:numFmt w:val="lowerRoman"/>
+      <w:lvlText w:val="%3."/>
+      <w:lvlJc w:val="right"/>
+      <w:pPr>
+        <w:ind w:left="2220" w:hanging="420"/>
+      </w:pPr>
+    </w:lvl>
+    <w:lvl w:ilvl="3">
+      <w:start w:val="1"/>
+      <w:numFmt w:val="decimal"/>
+      <w:lvlText w:val="%4."/>
+      <w:lvlJc w:val="left"/>
+      <w:pPr>
+        <w:ind w:left="2640" w:hanging="420"/>
+      </w:pPr>
+    </w:lvl>
+    <w:lvl w:ilvl="4">
+      <w:start w:val="1"/>
+      <w:numFmt w:val="lowerLetter"/>
+      <w:lvlText w:val="%5)"/>
+      <w:lvlJc w:val="left"/>
+      <w:pPr>
+        <w:ind w:left="3060" w:hanging="420"/>
+      </w:pPr>
+    </w:lvl>
+    <w:lvl w:ilvl="5">
+      <w:start w:val="1"/>
+      <w:numFmt w:val="lowerRoman"/>
+      <w:lvlText w:val="%6."/>
+      <w:lvlJc w:val="right"/>
+      <w:pPr>
+        <w:ind w:left="3480" w:hanging="420"/>
+      </w:pPr>
+    </w:lvl>
+    <w:lvl w:ilvl="6">
+      <w:start w:val="1"/>
+      <w:numFmt w:val="decimal"/>
+      <w:lvlText w:val="%7."/>
+      <w:lvlJc w:val="left"/>
+      <w:pPr>
+        <w:ind w:left="3900" w:hanging="420"/>
+      </w:pPr>
+    </w:lvl>
+    <w:lvl w:ilvl="7">
+      <w:start w:val="1"/>
+      <w:numFmt w:val="lowerLetter"/>
+      <w:lvlText w:val="%8)"/>
+      <w:lvlJc w:val="left"/>
+      <w:pPr>
+        <w:ind w:left="4320" w:hanging="420"/>
+      </w:pPr>
+    </w:lvl>
+    <w:lvl w:ilvl="8">
+      <w:start w:val="1"/>
+      <w:numFmt w:val="lowerRoman"/>
+      <w:lvlText w:val="%9."/>
+      <w:lvlJc w:val="right"/>
+      <w:pPr>
+        <w:ind w:left="4740" w:hanging="420"/>
+      </w:pPr>
+    </w:lvl>
+  </w:abstractNum>
+  <w:abstractNum w:abstractNumId="8">
     <w:nsid w:val="3E4D4F5F"/>
     <w:multiLevelType w:val="hybridMultilevel"/>
     <w:tmpl w:val="156630AC"/>
@@ -5432,7 +6665,274 @@
       </w:pPr>
     </w:lvl>
   </w:abstractNum>
-  <w:abstractNum w:abstractNumId="8">
+  <w:abstractNum w:abstractNumId="9">
+    <w:nsid w:val="407873E5"/>
+    <w:multiLevelType w:val="hybridMultilevel"/>
+    <w:tmpl w:val="0322A500"/>
+    <w:lvl w:ilvl="0" w:tplc="33D2693E">
+      <w:start w:val="1"/>
+      <w:numFmt w:val="lowerLetter"/>
+      <w:lvlText w:val="%1）"/>
+      <w:lvlJc w:val="left"/>
+      <w:pPr>
+        <w:ind w:left="1200" w:hanging="360"/>
+      </w:pPr>
+      <w:rPr>
+        <w:rFonts w:hint="default"/>
+      </w:rPr>
+    </w:lvl>
+    <w:lvl w:ilvl="1" w:tplc="04090019" w:tentative="1">
+      <w:start w:val="1"/>
+      <w:numFmt w:val="lowerLetter"/>
+      <w:lvlText w:val="%2)"/>
+      <w:lvlJc w:val="left"/>
+      <w:pPr>
+        <w:ind w:left="1680" w:hanging="420"/>
+      </w:pPr>
+    </w:lvl>
+    <w:lvl w:ilvl="2" w:tplc="0409001B" w:tentative="1">
+      <w:start w:val="1"/>
+      <w:numFmt w:val="lowerRoman"/>
+      <w:lvlText w:val="%3."/>
+      <w:lvlJc w:val="right"/>
+      <w:pPr>
+        <w:ind w:left="2100" w:hanging="420"/>
+      </w:pPr>
+    </w:lvl>
+    <w:lvl w:ilvl="3" w:tplc="0409000F" w:tentative="1">
+      <w:start w:val="1"/>
+      <w:numFmt w:val="decimal"/>
+      <w:lvlText w:val="%4."/>
+      <w:lvlJc w:val="left"/>
+      <w:pPr>
+        <w:ind w:left="2520" w:hanging="420"/>
+      </w:pPr>
+    </w:lvl>
+    <w:lvl w:ilvl="4" w:tplc="04090019" w:tentative="1">
+      <w:start w:val="1"/>
+      <w:numFmt w:val="lowerLetter"/>
+      <w:lvlText w:val="%5)"/>
+      <w:lvlJc w:val="left"/>
+      <w:pPr>
+        <w:ind w:left="2940" w:hanging="420"/>
+      </w:pPr>
+    </w:lvl>
+    <w:lvl w:ilvl="5" w:tplc="0409001B" w:tentative="1">
+      <w:start w:val="1"/>
+      <w:numFmt w:val="lowerRoman"/>
+      <w:lvlText w:val="%6."/>
+      <w:lvlJc w:val="right"/>
+      <w:pPr>
+        <w:ind w:left="3360" w:hanging="420"/>
+      </w:pPr>
+    </w:lvl>
+    <w:lvl w:ilvl="6" w:tplc="0409000F" w:tentative="1">
+      <w:start w:val="1"/>
+      <w:numFmt w:val="decimal"/>
+      <w:lvlText w:val="%7."/>
+      <w:lvlJc w:val="left"/>
+      <w:pPr>
+        <w:ind w:left="3780" w:hanging="420"/>
+      </w:pPr>
+    </w:lvl>
+    <w:lvl w:ilvl="7" w:tplc="04090019" w:tentative="1">
+      <w:start w:val="1"/>
+      <w:numFmt w:val="lowerLetter"/>
+      <w:lvlText w:val="%8)"/>
+      <w:lvlJc w:val="left"/>
+      <w:pPr>
+        <w:ind w:left="4200" w:hanging="420"/>
+      </w:pPr>
+    </w:lvl>
+    <w:lvl w:ilvl="8" w:tplc="0409001B" w:tentative="1">
+      <w:start w:val="1"/>
+      <w:numFmt w:val="lowerRoman"/>
+      <w:lvlText w:val="%9."/>
+      <w:lvlJc w:val="right"/>
+      <w:pPr>
+        <w:ind w:left="4620" w:hanging="420"/>
+      </w:pPr>
+    </w:lvl>
+  </w:abstractNum>
+  <w:abstractNum w:abstractNumId="10">
+    <w:nsid w:val="4F023DBF"/>
+    <w:multiLevelType w:val="hybridMultilevel"/>
+    <w:tmpl w:val="502ABEDC"/>
+    <w:lvl w:ilvl="0" w:tplc="69F8CDD0">
+      <w:start w:val="1"/>
+      <w:numFmt w:val="lowerLetter"/>
+      <w:lvlText w:val="%1)"/>
+      <w:lvlJc w:val="left"/>
+      <w:pPr>
+        <w:ind w:left="1320" w:hanging="360"/>
+      </w:pPr>
+      <w:rPr>
+        <w:rFonts w:hint="default"/>
+      </w:rPr>
+    </w:lvl>
+    <w:lvl w:ilvl="1" w:tplc="04090019" w:tentative="1">
+      <w:start w:val="1"/>
+      <w:numFmt w:val="lowerLetter"/>
+      <w:lvlText w:val="%2)"/>
+      <w:lvlJc w:val="left"/>
+      <w:pPr>
+        <w:ind w:left="1800" w:hanging="420"/>
+      </w:pPr>
+    </w:lvl>
+    <w:lvl w:ilvl="2" w:tplc="0409001B" w:tentative="1">
+      <w:start w:val="1"/>
+      <w:numFmt w:val="lowerRoman"/>
+      <w:lvlText w:val="%3."/>
+      <w:lvlJc w:val="right"/>
+      <w:pPr>
+        <w:ind w:left="2220" w:hanging="420"/>
+      </w:pPr>
+    </w:lvl>
+    <w:lvl w:ilvl="3" w:tplc="0409000F" w:tentative="1">
+      <w:start w:val="1"/>
+      <w:numFmt w:val="decimal"/>
+      <w:lvlText w:val="%4."/>
+      <w:lvlJc w:val="left"/>
+      <w:pPr>
+        <w:ind w:left="2640" w:hanging="420"/>
+      </w:pPr>
+    </w:lvl>
+    <w:lvl w:ilvl="4" w:tplc="04090019" w:tentative="1">
+      <w:start w:val="1"/>
+      <w:numFmt w:val="lowerLetter"/>
+      <w:lvlText w:val="%5)"/>
+      <w:lvlJc w:val="left"/>
+      <w:pPr>
+        <w:ind w:left="3060" w:hanging="420"/>
+      </w:pPr>
+    </w:lvl>
+    <w:lvl w:ilvl="5" w:tplc="0409001B" w:tentative="1">
+      <w:start w:val="1"/>
+      <w:numFmt w:val="lowerRoman"/>
+      <w:lvlText w:val="%6."/>
+      <w:lvlJc w:val="right"/>
+      <w:pPr>
+        <w:ind w:left="3480" w:hanging="420"/>
+      </w:pPr>
+    </w:lvl>
+    <w:lvl w:ilvl="6" w:tplc="0409000F" w:tentative="1">
+      <w:start w:val="1"/>
+      <w:numFmt w:val="decimal"/>
+      <w:lvlText w:val="%7."/>
+      <w:lvlJc w:val="left"/>
+      <w:pPr>
+        <w:ind w:left="3900" w:hanging="420"/>
+      </w:pPr>
+    </w:lvl>
+    <w:lvl w:ilvl="7" w:tplc="04090019" w:tentative="1">
+      <w:start w:val="1"/>
+      <w:numFmt w:val="lowerLetter"/>
+      <w:lvlText w:val="%8)"/>
+      <w:lvlJc w:val="left"/>
+      <w:pPr>
+        <w:ind w:left="4320" w:hanging="420"/>
+      </w:pPr>
+    </w:lvl>
+    <w:lvl w:ilvl="8" w:tplc="0409001B" w:tentative="1">
+      <w:start w:val="1"/>
+      <w:numFmt w:val="lowerRoman"/>
+      <w:lvlText w:val="%9."/>
+      <w:lvlJc w:val="right"/>
+      <w:pPr>
+        <w:ind w:left="4740" w:hanging="420"/>
+      </w:pPr>
+    </w:lvl>
+  </w:abstractNum>
+  <w:abstractNum w:abstractNumId="11">
+    <w:nsid w:val="52497C7A"/>
+    <w:multiLevelType w:val="hybridMultilevel"/>
+    <w:tmpl w:val="6220D362"/>
+    <w:lvl w:ilvl="0" w:tplc="27F64BEE">
+      <w:start w:val="1"/>
+      <w:numFmt w:val="lowerLetter"/>
+      <w:lvlText w:val="%1）"/>
+      <w:lvlJc w:val="left"/>
+      <w:pPr>
+        <w:ind w:left="1320" w:hanging="360"/>
+      </w:pPr>
+      <w:rPr>
+        <w:rFonts w:hint="default"/>
+      </w:rPr>
+    </w:lvl>
+    <w:lvl w:ilvl="1" w:tplc="04090019" w:tentative="1">
+      <w:start w:val="1"/>
+      <w:numFmt w:val="lowerLetter"/>
+      <w:lvlText w:val="%2)"/>
+      <w:lvlJc w:val="left"/>
+      <w:pPr>
+        <w:ind w:left="1800" w:hanging="420"/>
+      </w:pPr>
+    </w:lvl>
+    <w:lvl w:ilvl="2" w:tplc="0409001B" w:tentative="1">
+      <w:start w:val="1"/>
+      <w:numFmt w:val="lowerRoman"/>
+      <w:lvlText w:val="%3."/>
+      <w:lvlJc w:val="right"/>
+      <w:pPr>
+        <w:ind w:left="2220" w:hanging="420"/>
+      </w:pPr>
+    </w:lvl>
+    <w:lvl w:ilvl="3" w:tplc="0409000F" w:tentative="1">
+      <w:start w:val="1"/>
+      <w:numFmt w:val="decimal"/>
+      <w:lvlText w:val="%4."/>
+      <w:lvlJc w:val="left"/>
+      <w:pPr>
+        <w:ind w:left="2640" w:hanging="420"/>
+      </w:pPr>
+    </w:lvl>
+    <w:lvl w:ilvl="4" w:tplc="04090019" w:tentative="1">
+      <w:start w:val="1"/>
+      <w:numFmt w:val="lowerLetter"/>
+      <w:lvlText w:val="%5)"/>
+      <w:lvlJc w:val="left"/>
+      <w:pPr>
+        <w:ind w:left="3060" w:hanging="420"/>
+      </w:pPr>
+    </w:lvl>
+    <w:lvl w:ilvl="5" w:tplc="0409001B" w:tentative="1">
+      <w:start w:val="1"/>
+      <w:numFmt w:val="lowerRoman"/>
+      <w:lvlText w:val="%6."/>
+      <w:lvlJc w:val="right"/>
+      <w:pPr>
+        <w:ind w:left="3480" w:hanging="420"/>
+      </w:pPr>
+    </w:lvl>
+    <w:lvl w:ilvl="6" w:tplc="0409000F" w:tentative="1">
+      <w:start w:val="1"/>
+      <w:numFmt w:val="decimal"/>
+      <w:lvlText w:val="%7."/>
+      <w:lvlJc w:val="left"/>
+      <w:pPr>
+        <w:ind w:left="3900" w:hanging="420"/>
+      </w:pPr>
+    </w:lvl>
+    <w:lvl w:ilvl="7" w:tplc="04090019" w:tentative="1">
+      <w:start w:val="1"/>
+      <w:numFmt w:val="lowerLetter"/>
+      <w:lvlText w:val="%8)"/>
+      <w:lvlJc w:val="left"/>
+      <w:pPr>
+        <w:ind w:left="4320" w:hanging="420"/>
+      </w:pPr>
+    </w:lvl>
+    <w:lvl w:ilvl="8" w:tplc="0409001B" w:tentative="1">
+      <w:start w:val="1"/>
+      <w:numFmt w:val="lowerRoman"/>
+      <w:lvlText w:val="%9."/>
+      <w:lvlJc w:val="right"/>
+      <w:pPr>
+        <w:ind w:left="4740" w:hanging="420"/>
+      </w:pPr>
+    </w:lvl>
+  </w:abstractNum>
+  <w:abstractNum w:abstractNumId="12">
     <w:nsid w:val="5C3054F7"/>
     <w:multiLevelType w:val="hybridMultilevel"/>
     <w:tmpl w:val="013CA908"/>
@@ -5521,7 +7021,7 @@
       </w:pPr>
     </w:lvl>
   </w:abstractNum>
-  <w:abstractNum w:abstractNumId="9">
+  <w:abstractNum w:abstractNumId="13">
     <w:nsid w:val="63A45592"/>
     <w:multiLevelType w:val="hybridMultilevel"/>
     <w:tmpl w:val="89286AA0"/>
@@ -5610,7 +7110,96 @@
       </w:pPr>
     </w:lvl>
   </w:abstractNum>
-  <w:abstractNum w:abstractNumId="10">
+  <w:abstractNum w:abstractNumId="14">
+    <w:nsid w:val="68B540FB"/>
+    <w:multiLevelType w:val="hybridMultilevel"/>
+    <w:tmpl w:val="6780FF56"/>
+    <w:lvl w:ilvl="0" w:tplc="85C2CC8A">
+      <w:start w:val="1"/>
+      <w:numFmt w:val="decimal"/>
+      <w:lvlText w:val="%1）"/>
+      <w:lvlJc w:val="left"/>
+      <w:pPr>
+        <w:ind w:left="1320" w:hanging="360"/>
+      </w:pPr>
+      <w:rPr>
+        <w:rFonts w:hint="default"/>
+      </w:rPr>
+    </w:lvl>
+    <w:lvl w:ilvl="1" w:tplc="04090019" w:tentative="1">
+      <w:start w:val="1"/>
+      <w:numFmt w:val="lowerLetter"/>
+      <w:lvlText w:val="%2)"/>
+      <w:lvlJc w:val="left"/>
+      <w:pPr>
+        <w:ind w:left="1800" w:hanging="420"/>
+      </w:pPr>
+    </w:lvl>
+    <w:lvl w:ilvl="2" w:tplc="0409001B" w:tentative="1">
+      <w:start w:val="1"/>
+      <w:numFmt w:val="lowerRoman"/>
+      <w:lvlText w:val="%3."/>
+      <w:lvlJc w:val="right"/>
+      <w:pPr>
+        <w:ind w:left="2220" w:hanging="420"/>
+      </w:pPr>
+    </w:lvl>
+    <w:lvl w:ilvl="3" w:tplc="0409000F" w:tentative="1">
+      <w:start w:val="1"/>
+      <w:numFmt w:val="decimal"/>
+      <w:lvlText w:val="%4."/>
+      <w:lvlJc w:val="left"/>
+      <w:pPr>
+        <w:ind w:left="2640" w:hanging="420"/>
+      </w:pPr>
+    </w:lvl>
+    <w:lvl w:ilvl="4" w:tplc="04090019" w:tentative="1">
+      <w:start w:val="1"/>
+      <w:numFmt w:val="lowerLetter"/>
+      <w:lvlText w:val="%5)"/>
+      <w:lvlJc w:val="left"/>
+      <w:pPr>
+        <w:ind w:left="3060" w:hanging="420"/>
+      </w:pPr>
+    </w:lvl>
+    <w:lvl w:ilvl="5" w:tplc="0409001B" w:tentative="1">
+      <w:start w:val="1"/>
+      <w:numFmt w:val="lowerRoman"/>
+      <w:lvlText w:val="%6."/>
+      <w:lvlJc w:val="right"/>
+      <w:pPr>
+        <w:ind w:left="3480" w:hanging="420"/>
+      </w:pPr>
+    </w:lvl>
+    <w:lvl w:ilvl="6" w:tplc="0409000F" w:tentative="1">
+      <w:start w:val="1"/>
+      <w:numFmt w:val="decimal"/>
+      <w:lvlText w:val="%7."/>
+      <w:lvlJc w:val="left"/>
+      <w:pPr>
+        <w:ind w:left="3900" w:hanging="420"/>
+      </w:pPr>
+    </w:lvl>
+    <w:lvl w:ilvl="7" w:tplc="04090019" w:tentative="1">
+      <w:start w:val="1"/>
+      <w:numFmt w:val="lowerLetter"/>
+      <w:lvlText w:val="%8)"/>
+      <w:lvlJc w:val="left"/>
+      <w:pPr>
+        <w:ind w:left="4320" w:hanging="420"/>
+      </w:pPr>
+    </w:lvl>
+    <w:lvl w:ilvl="8" w:tplc="0409001B" w:tentative="1">
+      <w:start w:val="1"/>
+      <w:numFmt w:val="lowerRoman"/>
+      <w:lvlText w:val="%9."/>
+      <w:lvlJc w:val="right"/>
+      <w:pPr>
+        <w:ind w:left="4740" w:hanging="420"/>
+      </w:pPr>
+    </w:lvl>
+  </w:abstractNum>
+  <w:abstractNum w:abstractNumId="15">
     <w:nsid w:val="68FC4CCE"/>
     <w:multiLevelType w:val="hybridMultilevel"/>
     <w:tmpl w:val="AD5AE738"/>
@@ -5699,7 +7288,7 @@
       </w:pPr>
     </w:lvl>
   </w:abstractNum>
-  <w:abstractNum w:abstractNumId="11">
+  <w:abstractNum w:abstractNumId="16">
     <w:nsid w:val="693B4CB0"/>
     <w:multiLevelType w:val="hybridMultilevel"/>
     <w:tmpl w:val="8D38019E"/>
@@ -5788,7 +7377,7 @@
       </w:pPr>
     </w:lvl>
   </w:abstractNum>
-  <w:abstractNum w:abstractNumId="12">
+  <w:abstractNum w:abstractNumId="17">
     <w:nsid w:val="79BB3AE2"/>
     <w:multiLevelType w:val="hybridMultilevel"/>
     <w:tmpl w:val="C110F55A"/>
@@ -5804,7 +7393,7 @@
         <w:rFonts w:hint="default"/>
       </w:rPr>
     </w:lvl>
-    <w:lvl w:ilvl="1" w:tplc="04090019" w:tentative="1">
+    <w:lvl w:ilvl="1" w:tplc="04090019">
       <w:start w:val="1"/>
       <w:numFmt w:val="lowerLetter"/>
       <w:lvlText w:val="%2)"/>
@@ -5877,7 +7466,7 @@
       </w:pPr>
     </w:lvl>
   </w:abstractNum>
-  <w:abstractNum w:abstractNumId="13">
+  <w:abstractNum w:abstractNumId="18">
     <w:nsid w:val="7BD271C5"/>
     <w:multiLevelType w:val="hybridMultilevel"/>
     <w:tmpl w:val="7B144206"/>
@@ -5967,16 +7556,16 @@
     </w:lvl>
   </w:abstractNum>
   <w:num w:numId="1">
-    <w:abstractNumId w:val="10"/>
+    <w:abstractNumId w:val="15"/>
   </w:num>
   <w:num w:numId="2">
-    <w:abstractNumId w:val="11"/>
+    <w:abstractNumId w:val="16"/>
   </w:num>
   <w:num w:numId="3">
-    <w:abstractNumId w:val="9"/>
+    <w:abstractNumId w:val="13"/>
   </w:num>
   <w:num w:numId="4">
-    <w:abstractNumId w:val="7"/>
+    <w:abstractNumId w:val="8"/>
   </w:num>
   <w:num w:numId="5">
     <w:abstractNumId w:val="1"/>
@@ -5985,19 +7574,19 @@
     <w:abstractNumId w:val="3"/>
   </w:num>
   <w:num w:numId="7">
-    <w:abstractNumId w:val="13"/>
+    <w:abstractNumId w:val="18"/>
   </w:num>
   <w:num w:numId="8">
     <w:abstractNumId w:val="2"/>
   </w:num>
   <w:num w:numId="9">
-    <w:abstractNumId w:val="8"/>
+    <w:abstractNumId w:val="12"/>
   </w:num>
   <w:num w:numId="10">
     <w:abstractNumId w:val="0"/>
   </w:num>
   <w:num w:numId="11">
-    <w:abstractNumId w:val="12"/>
+    <w:abstractNumId w:val="17"/>
   </w:num>
   <w:num w:numId="12">
     <w:abstractNumId w:val="6"/>
@@ -6007,6 +7596,21 @@
   </w:num>
   <w:num w:numId="14">
     <w:abstractNumId w:val="4"/>
+  </w:num>
+  <w:num w:numId="15">
+    <w:abstractNumId w:val="9"/>
+  </w:num>
+  <w:num w:numId="16">
+    <w:abstractNumId w:val="10"/>
+  </w:num>
+  <w:num w:numId="17">
+    <w:abstractNumId w:val="11"/>
+  </w:num>
+  <w:num w:numId="18">
+    <w:abstractNumId w:val="14"/>
+  </w:num>
+  <w:num w:numId="19">
+    <w:abstractNumId w:val="7"/>
   </w:num>
 </w:numbering>
 </file>

</xml_diff>